<commit_message>
Daily Cartoon Update and Writing an Article for September
</commit_message>
<xml_diff>
--- a/Articles/2025/1-Blender-Continued/8-Creating-Curves/5-Learning-More-Advanced-Techniques for Beziers/5 Learning More Advanced Techniques for Beziers.docx
+++ b/Articles/2025/1-Blender-Continued/8-Creating-Curves/5-Learning-More-Advanced-Techniques for Beziers/5 Learning More Advanced Techniques for Beziers.docx
@@ -10,15 +10,1764 @@
         <w:t>5 Learning More Advanced Techniques for Beziers</w:t>
       </w:r>
     </w:p>
+    <w:sdt>
+      <w:sdtPr>
+        <w:id w:val="443042810"/>
+        <w:docPartObj>
+          <w:docPartGallery w:val="Table of Contents"/>
+          <w:docPartUnique/>
+        </w:docPartObj>
+      </w:sdtPr>
+      <w:sdtEndPr>
+        <w:rPr>
+          <w:rFonts w:asciiTheme="minorHAnsi" w:eastAsiaTheme="minorHAnsi" w:hAnsiTheme="minorHAnsi" w:cstheme="minorBidi"/>
+          <w:b/>
+          <w:bCs/>
+          <w:noProof/>
+          <w:color w:val="auto"/>
+          <w:sz w:val="22"/>
+          <w:szCs w:val="22"/>
+        </w:rPr>
+      </w:sdtEndPr>
+      <w:sdtContent>
+        <w:p>
+          <w:pPr>
+            <w:pStyle w:val="TOCHeading"/>
+          </w:pPr>
+          <w:r>
+            <w:t>Contents</w:t>
+          </w:r>
+        </w:p>
+        <w:p>
+          <w:pPr>
+            <w:pStyle w:val="TOC1"/>
+            <w:tabs>
+              <w:tab w:val="right" w:leader="dot" w:pos="9350"/>
+            </w:tabs>
+            <w:rPr>
+              <w:rFonts w:eastAsiaTheme="minorEastAsia"/>
+              <w:noProof/>
+              <w:sz w:val="24"/>
+              <w:szCs w:val="24"/>
+            </w:rPr>
+          </w:pPr>
+          <w:r>
+            <w:fldChar w:fldCharType="begin"/>
+          </w:r>
+          <w:r>
+            <w:instrText xml:space="preserve"> TOC \o "1-3" \h \z \u </w:instrText>
+          </w:r>
+          <w:r>
+            <w:fldChar w:fldCharType="separate"/>
+          </w:r>
+          <w:hyperlink w:anchor="_Toc192239370" w:history="1">
+            <w:r>
+              <w:rPr>
+                <w:rStyle w:val="Hyperlink"/>
+                <w:noProof/>
+              </w:rPr>
+              <w:t>Starting Point</w:t>
+            </w:r>
+            <w:r>
+              <w:rPr>
+                <w:noProof/>
+                <w:webHidden/>
+              </w:rPr>
+              <w:tab/>
+            </w:r>
+            <w:r>
+              <w:rPr>
+                <w:noProof/>
+                <w:webHidden/>
+              </w:rPr>
+              <w:fldChar w:fldCharType="begin"/>
+            </w:r>
+            <w:r>
+              <w:rPr>
+                <w:noProof/>
+                <w:webHidden/>
+              </w:rPr>
+              <w:instrText xml:space="preserve"> PAGEREF _Toc192239370 \h </w:instrText>
+            </w:r>
+            <w:r>
+              <w:rPr>
+                <w:noProof/>
+                <w:webHidden/>
+              </w:rPr>
+            </w:r>
+            <w:r>
+              <w:rPr>
+                <w:noProof/>
+                <w:webHidden/>
+              </w:rPr>
+              <w:fldChar w:fldCharType="separate"/>
+            </w:r>
+            <w:r>
+              <w:rPr>
+                <w:noProof/>
+                <w:webHidden/>
+              </w:rPr>
+              <w:t>1</w:t>
+            </w:r>
+            <w:r>
+              <w:rPr>
+                <w:noProof/>
+                <w:webHidden/>
+              </w:rPr>
+              <w:fldChar w:fldCharType="end"/>
+            </w:r>
+          </w:hyperlink>
+        </w:p>
+        <w:p>
+          <w:pPr>
+            <w:pStyle w:val="TOC1"/>
+            <w:tabs>
+              <w:tab w:val="right" w:leader="dot" w:pos="9350"/>
+            </w:tabs>
+            <w:rPr>
+              <w:rFonts w:eastAsiaTheme="minorEastAsia"/>
+              <w:noProof/>
+              <w:sz w:val="24"/>
+              <w:szCs w:val="24"/>
+            </w:rPr>
+          </w:pPr>
+          <w:hyperlink w:anchor="_Toc192239371" w:history="1">
+            <w:r>
+              <w:rPr>
+                <w:rStyle w:val="Hyperlink"/>
+                <w:noProof/>
+              </w:rPr>
+              <w:t>Merging Section</w:t>
+            </w:r>
+            <w:r>
+              <w:rPr>
+                <w:noProof/>
+                <w:webHidden/>
+              </w:rPr>
+              <w:tab/>
+            </w:r>
+            <w:r>
+              <w:rPr>
+                <w:noProof/>
+                <w:webHidden/>
+              </w:rPr>
+              <w:fldChar w:fldCharType="begin"/>
+            </w:r>
+            <w:r>
+              <w:rPr>
+                <w:noProof/>
+                <w:webHidden/>
+              </w:rPr>
+              <w:instrText xml:space="preserve"> PAGEREF _Toc192239371 \h </w:instrText>
+            </w:r>
+            <w:r>
+              <w:rPr>
+                <w:noProof/>
+                <w:webHidden/>
+              </w:rPr>
+            </w:r>
+            <w:r>
+              <w:rPr>
+                <w:noProof/>
+                <w:webHidden/>
+              </w:rPr>
+              <w:fldChar w:fldCharType="separate"/>
+            </w:r>
+            <w:r>
+              <w:rPr>
+                <w:noProof/>
+                <w:webHidden/>
+              </w:rPr>
+              <w:t>2</w:t>
+            </w:r>
+            <w:r>
+              <w:rPr>
+                <w:noProof/>
+                <w:webHidden/>
+              </w:rPr>
+              <w:fldChar w:fldCharType="end"/>
+            </w:r>
+          </w:hyperlink>
+        </w:p>
+        <w:p>
+          <w:pPr>
+            <w:pStyle w:val="TOC1"/>
+            <w:tabs>
+              <w:tab w:val="right" w:leader="dot" w:pos="9350"/>
+            </w:tabs>
+            <w:rPr>
+              <w:rFonts w:eastAsiaTheme="minorEastAsia"/>
+              <w:noProof/>
+              <w:sz w:val="24"/>
+              <w:szCs w:val="24"/>
+            </w:rPr>
+          </w:pPr>
+          <w:hyperlink w:anchor="_Toc192239372" w:history="1">
+            <w:r>
+              <w:rPr>
+                <w:rStyle w:val="Hyperlink"/>
+                <w:noProof/>
+              </w:rPr>
+              <w:t>Making another handle point: Vector</w:t>
+            </w:r>
+            <w:r>
+              <w:rPr>
+                <w:noProof/>
+                <w:webHidden/>
+              </w:rPr>
+              <w:tab/>
+            </w:r>
+            <w:r>
+              <w:rPr>
+                <w:noProof/>
+                <w:webHidden/>
+              </w:rPr>
+              <w:fldChar w:fldCharType="begin"/>
+            </w:r>
+            <w:r>
+              <w:rPr>
+                <w:noProof/>
+                <w:webHidden/>
+              </w:rPr>
+              <w:instrText xml:space="preserve"> PAGEREF _Toc192239372 \h </w:instrText>
+            </w:r>
+            <w:r>
+              <w:rPr>
+                <w:noProof/>
+                <w:webHidden/>
+              </w:rPr>
+            </w:r>
+            <w:r>
+              <w:rPr>
+                <w:noProof/>
+                <w:webHidden/>
+              </w:rPr>
+              <w:fldChar w:fldCharType="separate"/>
+            </w:r>
+            <w:r>
+              <w:rPr>
+                <w:noProof/>
+                <w:webHidden/>
+              </w:rPr>
+              <w:t>6</w:t>
+            </w:r>
+            <w:r>
+              <w:rPr>
+                <w:noProof/>
+                <w:webHidden/>
+              </w:rPr>
+              <w:fldChar w:fldCharType="end"/>
+            </w:r>
+          </w:hyperlink>
+        </w:p>
+        <w:p>
+          <w:pPr>
+            <w:pStyle w:val="TOC1"/>
+            <w:tabs>
+              <w:tab w:val="right" w:leader="dot" w:pos="9350"/>
+            </w:tabs>
+            <w:rPr>
+              <w:rFonts w:eastAsiaTheme="minorEastAsia"/>
+              <w:noProof/>
+              <w:sz w:val="24"/>
+              <w:szCs w:val="24"/>
+            </w:rPr>
+          </w:pPr>
+          <w:hyperlink w:anchor="_Toc192239373" w:history="1">
+            <w:r>
+              <w:rPr>
+                <w:rStyle w:val="Hyperlink"/>
+                <w:noProof/>
+              </w:rPr>
+              <w:t>Changing a Hard Sharp Corner into a Curve</w:t>
+            </w:r>
+            <w:r>
+              <w:rPr>
+                <w:noProof/>
+                <w:webHidden/>
+              </w:rPr>
+              <w:tab/>
+            </w:r>
+            <w:r>
+              <w:rPr>
+                <w:noProof/>
+                <w:webHidden/>
+              </w:rPr>
+              <w:fldChar w:fldCharType="begin"/>
+            </w:r>
+            <w:r>
+              <w:rPr>
+                <w:noProof/>
+                <w:webHidden/>
+              </w:rPr>
+              <w:instrText xml:space="preserve"> PAGEREF _Toc192239373 \h </w:instrText>
+            </w:r>
+            <w:r>
+              <w:rPr>
+                <w:noProof/>
+                <w:webHidden/>
+              </w:rPr>
+            </w:r>
+            <w:r>
+              <w:rPr>
+                <w:noProof/>
+                <w:webHidden/>
+              </w:rPr>
+              <w:fldChar w:fldCharType="separate"/>
+            </w:r>
+            <w:r>
+              <w:rPr>
+                <w:noProof/>
+                <w:webHidden/>
+              </w:rPr>
+              <w:t>6</w:t>
+            </w:r>
+            <w:r>
+              <w:rPr>
+                <w:noProof/>
+                <w:webHidden/>
+              </w:rPr>
+              <w:fldChar w:fldCharType="end"/>
+            </w:r>
+          </w:hyperlink>
+        </w:p>
+        <w:p>
+          <w:pPr>
+            <w:pStyle w:val="TOC1"/>
+            <w:tabs>
+              <w:tab w:val="right" w:leader="dot" w:pos="9350"/>
+            </w:tabs>
+            <w:rPr>
+              <w:rFonts w:eastAsiaTheme="minorEastAsia"/>
+              <w:noProof/>
+              <w:sz w:val="24"/>
+              <w:szCs w:val="24"/>
+            </w:rPr>
+          </w:pPr>
+          <w:hyperlink w:anchor="_Toc192239374" w:history="1">
+            <w:r>
+              <w:rPr>
+                <w:rStyle w:val="Hyperlink"/>
+                <w:noProof/>
+              </w:rPr>
+              <w:t>Moving Both Handles at Same Time to Adjust Curvature</w:t>
+            </w:r>
+            <w:r>
+              <w:rPr>
+                <w:noProof/>
+                <w:webHidden/>
+              </w:rPr>
+              <w:tab/>
+            </w:r>
+            <w:r>
+              <w:rPr>
+                <w:noProof/>
+                <w:webHidden/>
+              </w:rPr>
+              <w:fldChar w:fldCharType="begin"/>
+            </w:r>
+            <w:r>
+              <w:rPr>
+                <w:noProof/>
+                <w:webHidden/>
+              </w:rPr>
+              <w:instrText xml:space="preserve"> PAGEREF _Toc192239374 \h </w:instrText>
+            </w:r>
+            <w:r>
+              <w:rPr>
+                <w:noProof/>
+                <w:webHidden/>
+              </w:rPr>
+            </w:r>
+            <w:r>
+              <w:rPr>
+                <w:noProof/>
+                <w:webHidden/>
+              </w:rPr>
+              <w:fldChar w:fldCharType="separate"/>
+            </w:r>
+            <w:r>
+              <w:rPr>
+                <w:noProof/>
+                <w:webHidden/>
+              </w:rPr>
+              <w:t>8</w:t>
+            </w:r>
+            <w:r>
+              <w:rPr>
+                <w:noProof/>
+                <w:webHidden/>
+              </w:rPr>
+              <w:fldChar w:fldCharType="end"/>
+            </w:r>
+          </w:hyperlink>
+        </w:p>
+        <w:p>
+          <w:r>
+            <w:rPr>
+              <w:b/>
+              <w:bCs/>
+              <w:noProof/>
+            </w:rPr>
+            <w:fldChar w:fldCharType="end"/>
+          </w:r>
+        </w:p>
+      </w:sdtContent>
+    </w:sdt>
     <w:p/>
     <w:p/>
-    <w:p>
-      <w:r>
-        <w:t>https://www.youtube.com/watch?v=f53GvpTIO2w</w:t>
-      </w:r>
-    </w:p>
-    <w:p>
-      <w:r>
+    <w:p/>
+    <w:p>
+      <w:r>
+        <w:rPr>
+          <w:noProof/>
+        </w:rPr>
+        <w:drawing>
+          <wp:inline distT="0" distB="0" distL="0" distR="0" wp14:anchorId="0A8F8F8D" wp14:editId="6A476515">
+            <wp:extent cx="2567940" cy="2295525"/>
+            <wp:effectExtent l="0" t="0" r="3810" b="9525"/>
+            <wp:docPr id="2089630423" name="Picture 1"/>
+            <wp:cNvGraphicFramePr>
+              <a:graphicFrameLocks xmlns:a="http://schemas.openxmlformats.org/drawingml/2006/main" noChangeAspect="1"/>
+            </wp:cNvGraphicFramePr>
+            <a:graphic xmlns:a="http://schemas.openxmlformats.org/drawingml/2006/main">
+              <a:graphicData uri="http://schemas.openxmlformats.org/drawingml/2006/picture">
+                <pic:pic xmlns:pic="http://schemas.openxmlformats.org/drawingml/2006/picture">
+                  <pic:nvPicPr>
+                    <pic:cNvPr id="0" name="Picture 1"/>
+                    <pic:cNvPicPr>
+                      <a:picLocks noChangeAspect="1" noChangeArrowheads="1"/>
+                    </pic:cNvPicPr>
+                  </pic:nvPicPr>
+                  <pic:blipFill>
+                    <a:blip r:embed="rId8">
+                      <a:extLst>
+                        <a:ext uri="{28A0092B-C50C-407E-A947-70E740481C1C}">
+                          <a14:useLocalDpi xmlns:a14="http://schemas.microsoft.com/office/drawing/2010/main" val="0"/>
+                        </a:ext>
+                      </a:extLst>
+                    </a:blip>
+                    <a:srcRect/>
+                    <a:stretch>
+                      <a:fillRect/>
+                    </a:stretch>
+                  </pic:blipFill>
+                  <pic:spPr bwMode="auto">
+                    <a:xfrm>
+                      <a:off x="0" y="0"/>
+                      <a:ext cx="2567940" cy="2295525"/>
+                    </a:xfrm>
+                    <a:prstGeom prst="rect">
+                      <a:avLst/>
+                    </a:prstGeom>
+                    <a:noFill/>
+                    <a:ln>
+                      <a:noFill/>
+                    </a:ln>
+                  </pic:spPr>
+                </pic:pic>
+              </a:graphicData>
+            </a:graphic>
+          </wp:inline>
+        </w:drawing>
+      </w:r>
+    </w:p>
+    <w:p>
+      <w:pPr>
+        <w:pStyle w:val="Heading1"/>
+      </w:pPr>
+      <w:bookmarkStart w:id="0" w:name="_Toc192239370"/>
+      <w:r>
+        <w:t>Starting Point</w:t>
+      </w:r>
+      <w:bookmarkEnd w:id="0"/>
+    </w:p>
+    <w:p>
+      <w:r>
+        <w:t>We are starting this tutorial, straight off of what we have done in the last tutorial. So, make sure you have been following along. If not then go back and finish the curve. Your curve should be looking like this at this point.</w:t>
+      </w:r>
+    </w:p>
+    <w:p>
+      <w:r>
+        <w:rPr>
+          <w:noProof/>
+        </w:rPr>
+        <w:lastRenderedPageBreak/>
+        <w:drawing>
+          <wp:inline distT="0" distB="0" distL="0" distR="0" wp14:anchorId="483E5519" wp14:editId="33632B20">
+            <wp:extent cx="3268494" cy="2858782"/>
+            <wp:effectExtent l="0" t="0" r="8255" b="0"/>
+            <wp:docPr id="1552475540" name="Picture 1"/>
+            <wp:cNvGraphicFramePr>
+              <a:graphicFrameLocks xmlns:a="http://schemas.openxmlformats.org/drawingml/2006/main" noChangeAspect="1"/>
+            </wp:cNvGraphicFramePr>
+            <a:graphic xmlns:a="http://schemas.openxmlformats.org/drawingml/2006/main">
+              <a:graphicData uri="http://schemas.openxmlformats.org/drawingml/2006/picture">
+                <pic:pic xmlns:pic="http://schemas.openxmlformats.org/drawingml/2006/picture">
+                  <pic:nvPicPr>
+                    <pic:cNvPr id="1552475540" name=""/>
+                    <pic:cNvPicPr/>
+                  </pic:nvPicPr>
+                  <pic:blipFill rotWithShape="1">
+                    <a:blip r:embed="rId9"/>
+                    <a:srcRect t="6459"/>
+                    <a:stretch/>
+                  </pic:blipFill>
+                  <pic:spPr bwMode="auto">
+                    <a:xfrm>
+                      <a:off x="0" y="0"/>
+                      <a:ext cx="3287422" cy="2875337"/>
+                    </a:xfrm>
+                    <a:prstGeom prst="rect">
+                      <a:avLst/>
+                    </a:prstGeom>
+                    <a:ln>
+                      <a:noFill/>
+                    </a:ln>
+                    <a:extLst>
+                      <a:ext uri="{53640926-AAD7-44D8-BBD7-CCE9431645EC}">
+                        <a14:shadowObscured xmlns:a14="http://schemas.microsoft.com/office/drawing/2010/main"/>
+                      </a:ext>
+                    </a:extLst>
+                  </pic:spPr>
+                </pic:pic>
+              </a:graphicData>
+            </a:graphic>
+          </wp:inline>
+        </w:drawing>
+      </w:r>
+    </w:p>
+    <w:p>
+      <w:pPr>
+        <w:pStyle w:val="Heading1"/>
+      </w:pPr>
+      <w:bookmarkStart w:id="1" w:name="_Toc192239371"/>
+      <w:r>
+        <w:t xml:space="preserve">Merging </w:t>
+      </w:r>
+      <w:r>
+        <w:t>Section</w:t>
+      </w:r>
+      <w:bookmarkEnd w:id="1"/>
+    </w:p>
+    <w:p>
+      <w:r>
+        <w:t xml:space="preserve">If you look at your curve now, </w:t>
+      </w:r>
+      <w:r>
+        <w:t>and</w:t>
+      </w:r>
+      <w:r>
+        <w:t xml:space="preserve"> try to move </w:t>
+      </w:r>
+      <w:r>
+        <w:t>that new circular</w:t>
+      </w:r>
+      <w:r>
+        <w:t xml:space="preserve"> section away from the straight line, you will find that they will come apart. </w:t>
+      </w:r>
+    </w:p>
+    <w:p>
+      <w:r>
+        <w:rPr>
+          <w:noProof/>
+        </w:rPr>
+        <w:drawing>
+          <wp:inline distT="0" distB="0" distL="0" distR="0" wp14:anchorId="0AD98036" wp14:editId="0A67B53A">
+            <wp:extent cx="3025302" cy="2222194"/>
+            <wp:effectExtent l="0" t="0" r="3810" b="6985"/>
+            <wp:docPr id="391143711" name="Picture 1"/>
+            <wp:cNvGraphicFramePr>
+              <a:graphicFrameLocks xmlns:a="http://schemas.openxmlformats.org/drawingml/2006/main" noChangeAspect="1"/>
+            </wp:cNvGraphicFramePr>
+            <a:graphic xmlns:a="http://schemas.openxmlformats.org/drawingml/2006/main">
+              <a:graphicData uri="http://schemas.openxmlformats.org/drawingml/2006/picture">
+                <pic:pic xmlns:pic="http://schemas.openxmlformats.org/drawingml/2006/picture">
+                  <pic:nvPicPr>
+                    <pic:cNvPr id="391143711" name=""/>
+                    <pic:cNvPicPr/>
+                  </pic:nvPicPr>
+                  <pic:blipFill>
+                    <a:blip r:embed="rId10"/>
+                    <a:stretch>
+                      <a:fillRect/>
+                    </a:stretch>
+                  </pic:blipFill>
+                  <pic:spPr>
+                    <a:xfrm>
+                      <a:off x="0" y="0"/>
+                      <a:ext cx="3032588" cy="2227546"/>
+                    </a:xfrm>
+                    <a:prstGeom prst="rect">
+                      <a:avLst/>
+                    </a:prstGeom>
+                  </pic:spPr>
+                </pic:pic>
+              </a:graphicData>
+            </a:graphic>
+          </wp:inline>
+        </w:drawing>
+      </w:r>
+    </w:p>
+    <w:p/>
+    <w:p>
+      <w:r>
+        <w:t xml:space="preserve">So, as you can see by the image above, those two vertices between the segments are not exactly merged together, they are just very precisely placed one on top of the other. What we actually want is </w:t>
+      </w:r>
+      <w:r>
+        <w:t>for these</w:t>
+      </w:r>
+      <w:r>
+        <w:t xml:space="preserve"> two sections to be merged.</w:t>
+      </w:r>
+      <w:r>
+        <w:t xml:space="preserve"> But we are going at merging them a bit differently. Instead of just merging the vertices together, we will be doing this procedure as I describe it below.</w:t>
+      </w:r>
+    </w:p>
+    <w:p>
+      <w:r>
+        <w:t xml:space="preserve">By the way, </w:t>
+      </w:r>
+      <w:proofErr w:type="gramStart"/>
+      <w:r>
+        <w:t>If</w:t>
+      </w:r>
+      <w:proofErr w:type="gramEnd"/>
+      <w:r>
+        <w:t xml:space="preserve"> you separated those two vertices, just go back in the </w:t>
+      </w:r>
+      <w:r>
+        <w:rPr>
+          <w:rStyle w:val="BlueBoldenChar"/>
+          <w:rFonts w:eastAsiaTheme="minorHAnsi"/>
+        </w:rPr>
+        <w:t>Edit</w:t>
+      </w:r>
+      <w:r>
+        <w:t>-</w:t>
+      </w:r>
+      <w:r>
+        <w:rPr>
+          <w:rStyle w:val="BlueBoldenChar"/>
+          <w:rFonts w:eastAsiaTheme="minorHAnsi"/>
+        </w:rPr>
+        <w:t>History</w:t>
+      </w:r>
+      <w:r>
+        <w:t xml:space="preserve">, and put them back together again. </w:t>
+      </w:r>
+    </w:p>
+    <w:p>
+      <w:r>
+        <w:rPr>
+          <w:noProof/>
+        </w:rPr>
+        <w:lastRenderedPageBreak/>
+        <w:drawing>
+          <wp:inline distT="0" distB="0" distL="0" distR="0" wp14:anchorId="7675B256" wp14:editId="1C478607">
+            <wp:extent cx="2534004" cy="2152950"/>
+            <wp:effectExtent l="0" t="0" r="0" b="0"/>
+            <wp:docPr id="1099844332" name="Picture 1"/>
+            <wp:cNvGraphicFramePr>
+              <a:graphicFrameLocks xmlns:a="http://schemas.openxmlformats.org/drawingml/2006/main" noChangeAspect="1"/>
+            </wp:cNvGraphicFramePr>
+            <a:graphic xmlns:a="http://schemas.openxmlformats.org/drawingml/2006/main">
+              <a:graphicData uri="http://schemas.openxmlformats.org/drawingml/2006/picture">
+                <pic:pic xmlns:pic="http://schemas.openxmlformats.org/drawingml/2006/picture">
+                  <pic:nvPicPr>
+                    <pic:cNvPr id="1099844332" name=""/>
+                    <pic:cNvPicPr/>
+                  </pic:nvPicPr>
+                  <pic:blipFill>
+                    <a:blip r:embed="rId11"/>
+                    <a:stretch>
+                      <a:fillRect/>
+                    </a:stretch>
+                  </pic:blipFill>
+                  <pic:spPr>
+                    <a:xfrm>
+                      <a:off x="0" y="0"/>
+                      <a:ext cx="2534004" cy="2152950"/>
+                    </a:xfrm>
+                    <a:prstGeom prst="rect">
+                      <a:avLst/>
+                    </a:prstGeom>
+                  </pic:spPr>
+                </pic:pic>
+              </a:graphicData>
+            </a:graphic>
+          </wp:inline>
+        </w:drawing>
+      </w:r>
+    </w:p>
+    <w:p>
+      <w:r>
+        <w:t xml:space="preserve">If you have overlapping points in Blender, as we do with these two points, we can actually cycle through each one of these points, selecting either the top or bottom point. To cycle through them we click </w:t>
+      </w:r>
+      <w:r>
+        <w:rPr>
+          <w:rStyle w:val="BlueBoldenChar"/>
+          <w:rFonts w:eastAsiaTheme="minorHAnsi"/>
+        </w:rPr>
+        <w:t>one</w:t>
+      </w:r>
+      <w:r>
+        <w:t xml:space="preserve"> time on the top control point, if you click again, it will select the bottom control point.</w:t>
+      </w:r>
+      <w:r>
+        <w:t xml:space="preserve"> You can see this, as it will change from a pink control to a yellow control.</w:t>
+      </w:r>
+    </w:p>
+    <w:p>
+      <w:r>
+        <w:t>You</w:t>
+      </w:r>
+      <w:r>
+        <w:t>r</w:t>
+      </w:r>
+      <w:r>
+        <w:t xml:space="preserve"> control </w:t>
+      </w:r>
+      <w:r>
+        <w:t>on the</w:t>
+      </w:r>
+      <w:r>
+        <w:t xml:space="preserve"> top</w:t>
+      </w:r>
+      <w:r>
+        <w:t xml:space="preserve"> of the other point,</w:t>
+      </w:r>
+      <w:r>
+        <w:t xml:space="preserve"> is pink, and it goes with that circle like curve at the bottom. The yellow controller </w:t>
+      </w:r>
+      <w:r>
+        <w:t xml:space="preserve">belongs to </w:t>
+      </w:r>
+      <w:r>
+        <w:t>that straight line that is coming off of the original curve shape.</w:t>
+      </w:r>
+    </w:p>
+    <w:p/>
+    <w:p>
+      <w:r>
+        <w:rPr>
+          <w:noProof/>
+        </w:rPr>
+        <w:drawing>
+          <wp:inline distT="0" distB="0" distL="0" distR="0" wp14:anchorId="405380F5" wp14:editId="10392835">
+            <wp:extent cx="5943600" cy="2726055"/>
+            <wp:effectExtent l="0" t="0" r="0" b="0"/>
+            <wp:docPr id="1780732312" name="Picture 1"/>
+            <wp:cNvGraphicFramePr>
+              <a:graphicFrameLocks xmlns:a="http://schemas.openxmlformats.org/drawingml/2006/main" noChangeAspect="1"/>
+            </wp:cNvGraphicFramePr>
+            <a:graphic xmlns:a="http://schemas.openxmlformats.org/drawingml/2006/main">
+              <a:graphicData uri="http://schemas.openxmlformats.org/drawingml/2006/picture">
+                <pic:pic xmlns:pic="http://schemas.openxmlformats.org/drawingml/2006/picture">
+                  <pic:nvPicPr>
+                    <pic:cNvPr id="1780732312" name=""/>
+                    <pic:cNvPicPr/>
+                  </pic:nvPicPr>
+                  <pic:blipFill>
+                    <a:blip r:embed="rId12"/>
+                    <a:stretch>
+                      <a:fillRect/>
+                    </a:stretch>
+                  </pic:blipFill>
+                  <pic:spPr>
+                    <a:xfrm>
+                      <a:off x="0" y="0"/>
+                      <a:ext cx="5943600" cy="2726055"/>
+                    </a:xfrm>
+                    <a:prstGeom prst="rect">
+                      <a:avLst/>
+                    </a:prstGeom>
+                  </pic:spPr>
+                </pic:pic>
+              </a:graphicData>
+            </a:graphic>
+          </wp:inline>
+        </w:drawing>
+      </w:r>
+    </w:p>
+    <w:p>
+      <w:r>
+        <w:t xml:space="preserve">Now with the </w:t>
+      </w:r>
+      <w:r>
+        <w:rPr>
+          <w:rStyle w:val="BlueBoldenChar"/>
+          <w:rFonts w:eastAsiaTheme="minorHAnsi"/>
+        </w:rPr>
+        <w:t>yellow controller</w:t>
+      </w:r>
+      <w:r>
+        <w:t xml:space="preserve"> showing, we want to hit the </w:t>
+      </w:r>
+      <w:r>
+        <w:rPr>
+          <w:rStyle w:val="BlueBoldenChar"/>
+          <w:rFonts w:eastAsiaTheme="minorHAnsi"/>
+        </w:rPr>
+        <w:t>X</w:t>
+      </w:r>
+      <w:r>
+        <w:t xml:space="preserve"> key and </w:t>
+      </w:r>
+      <w:r>
+        <w:rPr>
+          <w:rStyle w:val="BlueBoldenChar"/>
+          <w:rFonts w:eastAsiaTheme="minorHAnsi"/>
+        </w:rPr>
+        <w:t>Delete Vertices</w:t>
+      </w:r>
+      <w:r>
+        <w:t>.</w:t>
+      </w:r>
+    </w:p>
+    <w:p>
+      <w:r>
+        <w:rPr>
+          <w:noProof/>
+        </w:rPr>
+        <w:lastRenderedPageBreak/>
+        <w:drawing>
+          <wp:inline distT="0" distB="0" distL="0" distR="0" wp14:anchorId="685E34FA" wp14:editId="40F4780D">
+            <wp:extent cx="4001919" cy="2924203"/>
+            <wp:effectExtent l="0" t="0" r="0" b="0"/>
+            <wp:docPr id="1170536283" name="Picture 1"/>
+            <wp:cNvGraphicFramePr>
+              <a:graphicFrameLocks xmlns:a="http://schemas.openxmlformats.org/drawingml/2006/main" noChangeAspect="1"/>
+            </wp:cNvGraphicFramePr>
+            <a:graphic xmlns:a="http://schemas.openxmlformats.org/drawingml/2006/main">
+              <a:graphicData uri="http://schemas.openxmlformats.org/drawingml/2006/picture">
+                <pic:pic xmlns:pic="http://schemas.openxmlformats.org/drawingml/2006/picture">
+                  <pic:nvPicPr>
+                    <pic:cNvPr id="1170536283" name=""/>
+                    <pic:cNvPicPr/>
+                  </pic:nvPicPr>
+                  <pic:blipFill>
+                    <a:blip r:embed="rId13"/>
+                    <a:stretch>
+                      <a:fillRect/>
+                    </a:stretch>
+                  </pic:blipFill>
+                  <pic:spPr>
+                    <a:xfrm>
+                      <a:off x="0" y="0"/>
+                      <a:ext cx="4006722" cy="2927713"/>
+                    </a:xfrm>
+                    <a:prstGeom prst="rect">
+                      <a:avLst/>
+                    </a:prstGeom>
+                  </pic:spPr>
+                </pic:pic>
+              </a:graphicData>
+            </a:graphic>
+          </wp:inline>
+        </w:drawing>
+      </w:r>
+    </w:p>
+    <w:p>
+      <w:r>
+        <w:t xml:space="preserve">Now with that one section gone, we can use the </w:t>
+      </w:r>
+      <w:r>
+        <w:rPr>
+          <w:rStyle w:val="BlueBoldenChar"/>
+          <w:rFonts w:eastAsiaTheme="minorHAnsi"/>
+        </w:rPr>
+        <w:t>Select tool</w:t>
+      </w:r>
+      <w:r>
+        <w:t xml:space="preserve"> to </w:t>
+      </w:r>
+      <w:r>
+        <w:rPr>
+          <w:rStyle w:val="BlueBoldenChar"/>
+          <w:rFonts w:eastAsiaTheme="minorHAnsi"/>
+        </w:rPr>
+        <w:t>marque around</w:t>
+      </w:r>
+      <w:r>
+        <w:t xml:space="preserve"> these two points</w:t>
+      </w:r>
+      <w:r>
+        <w:t>, that we are showing in the next image.</w:t>
+      </w:r>
+    </w:p>
+    <w:p>
+      <w:r>
+        <w:rPr>
+          <w:noProof/>
+        </w:rPr>
+        <w:t xml:space="preserve"> </w:t>
+      </w:r>
+    </w:p>
+    <w:p>
+      <w:r>
+        <w:rPr>
+          <w:noProof/>
+        </w:rPr>
+        <w:drawing>
+          <wp:inline distT="0" distB="0" distL="0" distR="0" wp14:anchorId="2C8B6F6C" wp14:editId="1784E9BF">
+            <wp:extent cx="3972479" cy="2362530"/>
+            <wp:effectExtent l="0" t="0" r="0" b="0"/>
+            <wp:docPr id="1001414739" name="Picture 1"/>
+            <wp:cNvGraphicFramePr>
+              <a:graphicFrameLocks xmlns:a="http://schemas.openxmlformats.org/drawingml/2006/main" noChangeAspect="1"/>
+            </wp:cNvGraphicFramePr>
+            <a:graphic xmlns:a="http://schemas.openxmlformats.org/drawingml/2006/main">
+              <a:graphicData uri="http://schemas.openxmlformats.org/drawingml/2006/picture">
+                <pic:pic xmlns:pic="http://schemas.openxmlformats.org/drawingml/2006/picture">
+                  <pic:nvPicPr>
+                    <pic:cNvPr id="1001414739" name=""/>
+                    <pic:cNvPicPr/>
+                  </pic:nvPicPr>
+                  <pic:blipFill>
+                    <a:blip r:embed="rId14"/>
+                    <a:stretch>
+                      <a:fillRect/>
+                    </a:stretch>
+                  </pic:blipFill>
+                  <pic:spPr>
+                    <a:xfrm>
+                      <a:off x="0" y="0"/>
+                      <a:ext cx="3972479" cy="2362530"/>
+                    </a:xfrm>
+                    <a:prstGeom prst="rect">
+                      <a:avLst/>
+                    </a:prstGeom>
+                  </pic:spPr>
+                </pic:pic>
+              </a:graphicData>
+            </a:graphic>
+          </wp:inline>
+        </w:drawing>
+      </w:r>
+    </w:p>
+    <w:p/>
+    <w:p>
+      <w:r>
+        <w:t xml:space="preserve">Now go to the </w:t>
+      </w:r>
+      <w:r>
+        <w:rPr>
+          <w:rStyle w:val="BlueBoldenChar"/>
+          <w:rFonts w:eastAsiaTheme="minorHAnsi"/>
+        </w:rPr>
+        <w:t>Sub menu</w:t>
+      </w:r>
+      <w:r>
+        <w:t xml:space="preserve"> at the top of the View port, and Click on </w:t>
+      </w:r>
+      <w:r>
+        <w:rPr>
+          <w:rStyle w:val="BlueBoldenChar"/>
+          <w:rFonts w:eastAsiaTheme="minorHAnsi"/>
+        </w:rPr>
+        <w:t>Control Points</w:t>
+      </w:r>
+      <w:r>
+        <w:t xml:space="preserve">. We want to select </w:t>
+      </w:r>
+      <w:r>
+        <w:rPr>
+          <w:rStyle w:val="BlueBoldenChar"/>
+          <w:rFonts w:eastAsiaTheme="minorHAnsi"/>
+        </w:rPr>
+        <w:t>Make Segment</w:t>
+      </w:r>
+      <w:r>
+        <w:t>. This will make a segment across those two points.</w:t>
+      </w:r>
+    </w:p>
+    <w:p/>
+    <w:p/>
+    <w:p/>
+    <w:p>
+      <w:r>
+        <w:rPr>
+          <w:noProof/>
+        </w:rPr>
+        <w:lastRenderedPageBreak/>
+        <w:drawing>
+          <wp:inline distT="0" distB="0" distL="0" distR="0" wp14:anchorId="44EF1386" wp14:editId="22CCDA51">
+            <wp:extent cx="5706271" cy="1476581"/>
+            <wp:effectExtent l="0" t="0" r="8890" b="9525"/>
+            <wp:docPr id="410812715" name="Picture 1"/>
+            <wp:cNvGraphicFramePr>
+              <a:graphicFrameLocks xmlns:a="http://schemas.openxmlformats.org/drawingml/2006/main" noChangeAspect="1"/>
+            </wp:cNvGraphicFramePr>
+            <a:graphic xmlns:a="http://schemas.openxmlformats.org/drawingml/2006/main">
+              <a:graphicData uri="http://schemas.openxmlformats.org/drawingml/2006/picture">
+                <pic:pic xmlns:pic="http://schemas.openxmlformats.org/drawingml/2006/picture">
+                  <pic:nvPicPr>
+                    <pic:cNvPr id="410812715" name=""/>
+                    <pic:cNvPicPr/>
+                  </pic:nvPicPr>
+                  <pic:blipFill>
+                    <a:blip r:embed="rId15"/>
+                    <a:stretch>
+                      <a:fillRect/>
+                    </a:stretch>
+                  </pic:blipFill>
+                  <pic:spPr>
+                    <a:xfrm>
+                      <a:off x="0" y="0"/>
+                      <a:ext cx="5706271" cy="1476581"/>
+                    </a:xfrm>
+                    <a:prstGeom prst="rect">
+                      <a:avLst/>
+                    </a:prstGeom>
+                  </pic:spPr>
+                </pic:pic>
+              </a:graphicData>
+            </a:graphic>
+          </wp:inline>
+        </w:drawing>
+      </w:r>
+    </w:p>
+    <w:p/>
+    <w:p>
+      <w:r>
+        <w:t>We will now know that these</w:t>
+      </w:r>
+      <w:r>
+        <w:t xml:space="preserve"> two segments are attached to one another. And it’s a single path.</w:t>
+      </w:r>
+    </w:p>
+    <w:p>
+      <w:r>
+        <w:rPr>
+          <w:noProof/>
+        </w:rPr>
+        <w:drawing>
+          <wp:inline distT="0" distB="0" distL="0" distR="0" wp14:anchorId="0A6F02DD" wp14:editId="71640132">
+            <wp:extent cx="4041388" cy="4585561"/>
+            <wp:effectExtent l="0" t="0" r="0" b="5715"/>
+            <wp:docPr id="1221261278" name="Picture 1"/>
+            <wp:cNvGraphicFramePr>
+              <a:graphicFrameLocks xmlns:a="http://schemas.openxmlformats.org/drawingml/2006/main" noChangeAspect="1"/>
+            </wp:cNvGraphicFramePr>
+            <a:graphic xmlns:a="http://schemas.openxmlformats.org/drawingml/2006/main">
+              <a:graphicData uri="http://schemas.openxmlformats.org/drawingml/2006/picture">
+                <pic:pic xmlns:pic="http://schemas.openxmlformats.org/drawingml/2006/picture">
+                  <pic:nvPicPr>
+                    <pic:cNvPr id="1221261278" name=""/>
+                    <pic:cNvPicPr/>
+                  </pic:nvPicPr>
+                  <pic:blipFill>
+                    <a:blip r:embed="rId16"/>
+                    <a:stretch>
+                      <a:fillRect/>
+                    </a:stretch>
+                  </pic:blipFill>
+                  <pic:spPr>
+                    <a:xfrm>
+                      <a:off x="0" y="0"/>
+                      <a:ext cx="4049490" cy="4594754"/>
+                    </a:xfrm>
+                    <a:prstGeom prst="rect">
+                      <a:avLst/>
+                    </a:prstGeom>
+                  </pic:spPr>
+                </pic:pic>
+              </a:graphicData>
+            </a:graphic>
+          </wp:inline>
+        </w:drawing>
+      </w:r>
+    </w:p>
+    <w:p/>
+    <w:p>
+      <w:pPr>
+        <w:pStyle w:val="Heading1"/>
+      </w:pPr>
+      <w:bookmarkStart w:id="2" w:name="_Toc192239372"/>
+      <w:r>
+        <w:lastRenderedPageBreak/>
+        <w:t>Making another handle point</w:t>
+      </w:r>
+      <w:r>
+        <w:t>:</w:t>
+      </w:r>
+      <w:r>
+        <w:t xml:space="preserve"> Vector</w:t>
+      </w:r>
+      <w:bookmarkEnd w:id="2"/>
+    </w:p>
+    <w:p>
+      <w:r>
+        <w:t>Now we want to select this point here</w:t>
+      </w:r>
+      <w:r>
+        <w:t xml:space="preserve"> (in the image below)</w:t>
+      </w:r>
+      <w:r>
+        <w:t xml:space="preserve">, and make it </w:t>
+      </w:r>
+      <w:r>
+        <w:rPr>
+          <w:rStyle w:val="BlueBoldenChar"/>
+          <w:rFonts w:eastAsiaTheme="minorHAnsi"/>
+        </w:rPr>
+        <w:t>Vector</w:t>
+      </w:r>
+      <w:r>
+        <w:t xml:space="preserve">. We </w:t>
+      </w:r>
+      <w:r>
+        <w:t>will be working just</w:t>
+      </w:r>
+      <w:r>
+        <w:t xml:space="preserve"> with the handle end points</w:t>
+      </w:r>
+      <w:r>
+        <w:t>,</w:t>
+      </w:r>
+      <w:r>
+        <w:t xml:space="preserve"> wh</w:t>
+      </w:r>
+      <w:r>
+        <w:t>ile</w:t>
+      </w:r>
+      <w:r>
+        <w:t xml:space="preserve"> </w:t>
+      </w:r>
+      <w:r>
+        <w:t>making this change</w:t>
+      </w:r>
+      <w:r>
+        <w:t xml:space="preserve">. Making it Vector will cause one handle point to point directly </w:t>
+      </w:r>
+      <w:r>
+        <w:t>to the previous handle point</w:t>
+      </w:r>
+      <w:r>
+        <w:t>.</w:t>
+      </w:r>
+      <w:r>
+        <w:t xml:space="preserve"> Doing this allows us to tessellate things more efficiently.</w:t>
+      </w:r>
+    </w:p>
+    <w:p>
+      <w:r>
+        <w:rPr>
+          <w:noProof/>
+        </w:rPr>
+        <w:drawing>
+          <wp:inline distT="0" distB="0" distL="0" distR="0" wp14:anchorId="04C7B366" wp14:editId="22666EFE">
+            <wp:extent cx="5943600" cy="2317750"/>
+            <wp:effectExtent l="0" t="0" r="0" b="6350"/>
+            <wp:docPr id="978086783" name="Picture 1"/>
+            <wp:cNvGraphicFramePr>
+              <a:graphicFrameLocks xmlns:a="http://schemas.openxmlformats.org/drawingml/2006/main" noChangeAspect="1"/>
+            </wp:cNvGraphicFramePr>
+            <a:graphic xmlns:a="http://schemas.openxmlformats.org/drawingml/2006/main">
+              <a:graphicData uri="http://schemas.openxmlformats.org/drawingml/2006/picture">
+                <pic:pic xmlns:pic="http://schemas.openxmlformats.org/drawingml/2006/picture">
+                  <pic:nvPicPr>
+                    <pic:cNvPr id="978086783" name=""/>
+                    <pic:cNvPicPr/>
+                  </pic:nvPicPr>
+                  <pic:blipFill>
+                    <a:blip r:embed="rId17"/>
+                    <a:stretch>
+                      <a:fillRect/>
+                    </a:stretch>
+                  </pic:blipFill>
+                  <pic:spPr>
+                    <a:xfrm>
+                      <a:off x="0" y="0"/>
+                      <a:ext cx="5943600" cy="2317750"/>
+                    </a:xfrm>
+                    <a:prstGeom prst="rect">
+                      <a:avLst/>
+                    </a:prstGeom>
+                  </pic:spPr>
+                </pic:pic>
+              </a:graphicData>
+            </a:graphic>
+          </wp:inline>
+        </w:drawing>
+      </w:r>
+    </w:p>
+    <w:p/>
+    <w:p>
+      <w:r>
+        <w:rPr>
+          <w:rStyle w:val="BlueBoldenChar"/>
+          <w:rFonts w:eastAsiaTheme="minorHAnsi"/>
+        </w:rPr>
+        <w:t>Tessellate</w:t>
+      </w:r>
+      <w:r>
+        <w:t>- This is a term in geometry that means to create a pattern repeatedly</w:t>
+      </w:r>
+      <w:r>
+        <w:t xml:space="preserve"> with polygon shapes</w:t>
+      </w:r>
+      <w:r>
+        <w:t>, that will fit together without gaps, or overlaps.</w:t>
+      </w:r>
+    </w:p>
+    <w:p>
+      <w:pPr>
+        <w:pStyle w:val="Heading1"/>
+      </w:pPr>
+      <w:bookmarkStart w:id="3" w:name="_Toc192239373"/>
+      <w:r>
+        <w:t>Changing a Hard Sharp Corner into a Curve</w:t>
+      </w:r>
+      <w:bookmarkEnd w:id="3"/>
+    </w:p>
+    <w:p>
+      <w:r>
+        <w:t xml:space="preserve">We </w:t>
+      </w:r>
+      <w:r>
+        <w:t xml:space="preserve">next </w:t>
+      </w:r>
+      <w:r>
+        <w:t>want to change a sharp corner into a curve. We will be working with this corner right here.</w:t>
+      </w:r>
+    </w:p>
+    <w:p>
+      <w:r>
+        <w:rPr>
+          <w:noProof/>
+        </w:rPr>
+        <w:lastRenderedPageBreak/>
+        <w:drawing>
+          <wp:anchor distT="0" distB="0" distL="114300" distR="114300" simplePos="0" relativeHeight="251658240" behindDoc="0" locked="0" layoutInCell="1" allowOverlap="1" wp14:anchorId="0956ECCC" wp14:editId="4D81721B">
+            <wp:simplePos x="914400" y="5875506"/>
+            <wp:positionH relativeFrom="column">
+              <wp:align>left</wp:align>
+            </wp:positionH>
+            <wp:positionV relativeFrom="paragraph">
+              <wp:align>top</wp:align>
+            </wp:positionV>
+            <wp:extent cx="3676650" cy="3081056"/>
+            <wp:effectExtent l="0" t="0" r="0" b="5080"/>
+            <wp:wrapSquare wrapText="bothSides"/>
+            <wp:docPr id="814290231" name="Picture 1"/>
+            <wp:cNvGraphicFramePr>
+              <a:graphicFrameLocks xmlns:a="http://schemas.openxmlformats.org/drawingml/2006/main" noChangeAspect="1"/>
+            </wp:cNvGraphicFramePr>
+            <a:graphic xmlns:a="http://schemas.openxmlformats.org/drawingml/2006/main">
+              <a:graphicData uri="http://schemas.openxmlformats.org/drawingml/2006/picture">
+                <pic:pic xmlns:pic="http://schemas.openxmlformats.org/drawingml/2006/picture">
+                  <pic:nvPicPr>
+                    <pic:cNvPr id="814290231" name=""/>
+                    <pic:cNvPicPr/>
+                  </pic:nvPicPr>
+                  <pic:blipFill>
+                    <a:blip r:embed="rId18">
+                      <a:extLst>
+                        <a:ext uri="{28A0092B-C50C-407E-A947-70E740481C1C}">
+                          <a14:useLocalDpi xmlns:a14="http://schemas.microsoft.com/office/drawing/2010/main" val="0"/>
+                        </a:ext>
+                      </a:extLst>
+                    </a:blip>
+                    <a:stretch>
+                      <a:fillRect/>
+                    </a:stretch>
+                  </pic:blipFill>
+                  <pic:spPr>
+                    <a:xfrm>
+                      <a:off x="0" y="0"/>
+                      <a:ext cx="3676650" cy="3081056"/>
+                    </a:xfrm>
+                    <a:prstGeom prst="rect">
+                      <a:avLst/>
+                    </a:prstGeom>
+                  </pic:spPr>
+                </pic:pic>
+              </a:graphicData>
+            </a:graphic>
+          </wp:anchor>
+        </w:drawing>
+      </w:r>
+      <w:r>
+        <w:br w:type="textWrapping" w:clear="all"/>
+      </w:r>
+    </w:p>
+    <w:p>
+      <w:r>
+        <w:t xml:space="preserve">To make this change, we want to </w:t>
+      </w:r>
+      <w:r>
+        <w:rPr>
+          <w:rStyle w:val="BlueBoldenChar"/>
+          <w:rFonts w:eastAsiaTheme="minorHAnsi"/>
+        </w:rPr>
+        <w:t>right</w:t>
+      </w:r>
+      <w:r>
+        <w:rPr>
+          <w:rStyle w:val="BlueBoldenChar"/>
+          <w:rFonts w:eastAsiaTheme="minorHAnsi"/>
+        </w:rPr>
+        <w:t>-</w:t>
+      </w:r>
+      <w:r>
+        <w:rPr>
+          <w:rStyle w:val="BlueBoldenChar"/>
+          <w:rFonts w:eastAsiaTheme="minorHAnsi"/>
+        </w:rPr>
+        <w:t>click</w:t>
+      </w:r>
+      <w:r>
+        <w:t xml:space="preserve"> on this point, which will bring up a </w:t>
+      </w:r>
+      <w:r>
+        <w:rPr>
+          <w:rStyle w:val="BlueBoldenChar"/>
+          <w:rFonts w:eastAsiaTheme="minorHAnsi"/>
+        </w:rPr>
+        <w:t>context menu</w:t>
+      </w:r>
+      <w:r>
+        <w:t xml:space="preserve">. From this Context menu, we want to select </w:t>
+      </w:r>
+      <w:r>
+        <w:rPr>
+          <w:rStyle w:val="BlueBoldenChar"/>
+          <w:rFonts w:eastAsiaTheme="minorHAnsi"/>
+        </w:rPr>
+        <w:t>Fillet</w:t>
+      </w:r>
+      <w:r>
+        <w:t>.</w:t>
+      </w:r>
+    </w:p>
+    <w:p>
+      <w:r>
+        <w:rPr>
+          <w:noProof/>
+        </w:rPr>
+        <w:drawing>
+          <wp:inline distT="0" distB="0" distL="0" distR="0" wp14:anchorId="0586C1F5" wp14:editId="1DCB750D">
+            <wp:extent cx="5782482" cy="2172003"/>
+            <wp:effectExtent l="0" t="0" r="8890" b="0"/>
+            <wp:docPr id="346102444" name="Picture 1"/>
+            <wp:cNvGraphicFramePr>
+              <a:graphicFrameLocks xmlns:a="http://schemas.openxmlformats.org/drawingml/2006/main" noChangeAspect="1"/>
+            </wp:cNvGraphicFramePr>
+            <a:graphic xmlns:a="http://schemas.openxmlformats.org/drawingml/2006/main">
+              <a:graphicData uri="http://schemas.openxmlformats.org/drawingml/2006/picture">
+                <pic:pic xmlns:pic="http://schemas.openxmlformats.org/drawingml/2006/picture">
+                  <pic:nvPicPr>
+                    <pic:cNvPr id="346102444" name=""/>
+                    <pic:cNvPicPr/>
+                  </pic:nvPicPr>
+                  <pic:blipFill>
+                    <a:blip r:embed="rId19"/>
+                    <a:stretch>
+                      <a:fillRect/>
+                    </a:stretch>
+                  </pic:blipFill>
+                  <pic:spPr>
+                    <a:xfrm>
+                      <a:off x="0" y="0"/>
+                      <a:ext cx="5782482" cy="2172003"/>
+                    </a:xfrm>
+                    <a:prstGeom prst="rect">
+                      <a:avLst/>
+                    </a:prstGeom>
+                  </pic:spPr>
+                </pic:pic>
+              </a:graphicData>
+            </a:graphic>
+          </wp:inline>
+        </w:drawing>
+      </w:r>
+    </w:p>
+    <w:p>
+      <w:r>
+        <w:t xml:space="preserve">You will notice, what </w:t>
+      </w:r>
+      <w:r>
+        <w:rPr>
+          <w:rStyle w:val="BlueBoldenChar"/>
+          <w:rFonts w:eastAsiaTheme="minorHAnsi"/>
+        </w:rPr>
+        <w:t>Fillet</w:t>
+      </w:r>
+      <w:r>
+        <w:t xml:space="preserve"> did was to create another point, and add a curved section between the two</w:t>
+      </w:r>
+      <w:r>
+        <w:t xml:space="preserve"> control points</w:t>
+      </w:r>
+      <w:r>
+        <w:t>. So, Fillet will Fill it.</w:t>
+      </w:r>
+    </w:p>
+    <w:p>
+      <w:r>
+        <w:rPr>
+          <w:noProof/>
+        </w:rPr>
+        <w:lastRenderedPageBreak/>
+        <w:drawing>
+          <wp:inline distT="0" distB="0" distL="0" distR="0" wp14:anchorId="2A7E3929" wp14:editId="4763A2A6">
+            <wp:extent cx="2981741" cy="1867161"/>
+            <wp:effectExtent l="0" t="0" r="0" b="0"/>
+            <wp:docPr id="3606400" name="Picture 1"/>
+            <wp:cNvGraphicFramePr>
+              <a:graphicFrameLocks xmlns:a="http://schemas.openxmlformats.org/drawingml/2006/main" noChangeAspect="1"/>
+            </wp:cNvGraphicFramePr>
+            <a:graphic xmlns:a="http://schemas.openxmlformats.org/drawingml/2006/main">
+              <a:graphicData uri="http://schemas.openxmlformats.org/drawingml/2006/picture">
+                <pic:pic xmlns:pic="http://schemas.openxmlformats.org/drawingml/2006/picture">
+                  <pic:nvPicPr>
+                    <pic:cNvPr id="3606400" name=""/>
+                    <pic:cNvPicPr/>
+                  </pic:nvPicPr>
+                  <pic:blipFill>
+                    <a:blip r:embed="rId20"/>
+                    <a:stretch>
+                      <a:fillRect/>
+                    </a:stretch>
+                  </pic:blipFill>
+                  <pic:spPr>
+                    <a:xfrm>
+                      <a:off x="0" y="0"/>
+                      <a:ext cx="2981741" cy="1867161"/>
+                    </a:xfrm>
+                    <a:prstGeom prst="rect">
+                      <a:avLst/>
+                    </a:prstGeom>
+                  </pic:spPr>
+                </pic:pic>
+              </a:graphicData>
+            </a:graphic>
+          </wp:inline>
+        </w:drawing>
+      </w:r>
+    </w:p>
+    <w:p>
+      <w:r>
+        <w:t xml:space="preserve">The size of this Fillet section, really isn’t that big. </w:t>
+      </w:r>
+      <w:r>
+        <w:t>So, in my case, it</w:t>
+      </w:r>
+      <w:r>
+        <w:t xml:space="preserve"> really came in at a nice size. But Blender will choose this size for you, and it isn’t always too great at doing </w:t>
+      </w:r>
+      <w:r>
+        <w:t>this measurement</w:t>
+      </w:r>
+      <w:r>
+        <w:t xml:space="preserve">. </w:t>
+      </w:r>
+      <w:r>
+        <w:t xml:space="preserve">So, </w:t>
+      </w:r>
+      <w:r>
+        <w:t xml:space="preserve">if we needed to make </w:t>
+      </w:r>
+      <w:r>
+        <w:t xml:space="preserve">changes to the size of this Fillet, we could do it in the </w:t>
+      </w:r>
+      <w:r>
+        <w:rPr>
+          <w:rStyle w:val="BlueBoldenChar"/>
+          <w:rFonts w:eastAsiaTheme="minorHAnsi"/>
+        </w:rPr>
+        <w:t>Last operation</w:t>
+      </w:r>
+      <w:r>
+        <w:t xml:space="preserve"> </w:t>
+      </w:r>
+      <w:r>
+        <w:t>dialog-</w:t>
+      </w:r>
+      <w:r>
+        <w:t xml:space="preserve">box that shows up at the bottom of the screen. Then we just change the size of the </w:t>
+      </w:r>
+      <w:r>
+        <w:rPr>
+          <w:rStyle w:val="BlueBoldenChar"/>
+          <w:rFonts w:eastAsiaTheme="minorHAnsi"/>
+        </w:rPr>
+        <w:t>Radius</w:t>
+      </w:r>
+      <w:r>
+        <w:t>.</w:t>
+      </w:r>
+    </w:p>
+    <w:p>
+      <w:r>
+        <w:rPr>
+          <w:noProof/>
+        </w:rPr>
+        <w:drawing>
+          <wp:inline distT="0" distB="0" distL="0" distR="0" wp14:anchorId="3EC58BEA" wp14:editId="3B956AAC">
+            <wp:extent cx="3486637" cy="1657581"/>
+            <wp:effectExtent l="0" t="0" r="0" b="0"/>
+            <wp:docPr id="303343293" name="Picture 1"/>
+            <wp:cNvGraphicFramePr>
+              <a:graphicFrameLocks xmlns:a="http://schemas.openxmlformats.org/drawingml/2006/main" noChangeAspect="1"/>
+            </wp:cNvGraphicFramePr>
+            <a:graphic xmlns:a="http://schemas.openxmlformats.org/drawingml/2006/main">
+              <a:graphicData uri="http://schemas.openxmlformats.org/drawingml/2006/picture">
+                <pic:pic xmlns:pic="http://schemas.openxmlformats.org/drawingml/2006/picture">
+                  <pic:nvPicPr>
+                    <pic:cNvPr id="303343293" name=""/>
+                    <pic:cNvPicPr/>
+                  </pic:nvPicPr>
+                  <pic:blipFill>
+                    <a:blip r:embed="rId21"/>
+                    <a:stretch>
+                      <a:fillRect/>
+                    </a:stretch>
+                  </pic:blipFill>
+                  <pic:spPr>
+                    <a:xfrm>
+                      <a:off x="0" y="0"/>
+                      <a:ext cx="3486637" cy="1657581"/>
+                    </a:xfrm>
+                    <a:prstGeom prst="rect">
+                      <a:avLst/>
+                    </a:prstGeom>
+                  </pic:spPr>
+                </pic:pic>
+              </a:graphicData>
+            </a:graphic>
+          </wp:inline>
+        </w:drawing>
+      </w:r>
+    </w:p>
+    <w:p/>
+    <w:p/>
+    <w:p>
+      <w:pPr>
+        <w:pStyle w:val="Heading1"/>
+      </w:pPr>
+      <w:bookmarkStart w:id="4" w:name="_Toc192239374"/>
+      <w:r>
+        <w:t>Moving Both Handles at Same Time to Adjust Curvature</w:t>
+      </w:r>
+      <w:bookmarkEnd w:id="4"/>
+    </w:p>
+    <w:p>
+      <w:r>
+        <w:t xml:space="preserve">We can </w:t>
+      </w:r>
+      <w:r>
+        <w:rPr>
+          <w:rStyle w:val="BlueBoldenChar"/>
+          <w:rFonts w:eastAsiaTheme="minorHAnsi"/>
+        </w:rPr>
+        <w:t>box</w:t>
+      </w:r>
+      <w:r>
+        <w:rPr>
+          <w:rStyle w:val="BlueBoldenChar"/>
+          <w:rFonts w:eastAsiaTheme="minorHAnsi"/>
+        </w:rPr>
+        <w:t>-</w:t>
+      </w:r>
+      <w:r>
+        <w:rPr>
+          <w:rStyle w:val="BlueBoldenChar"/>
+          <w:rFonts w:eastAsiaTheme="minorHAnsi"/>
+        </w:rPr>
+        <w:t>select</w:t>
+      </w:r>
+      <w:r>
+        <w:t xml:space="preserve"> both of these contro</w:t>
+      </w:r>
+      <w:r>
+        <w:t>l</w:t>
+      </w:r>
+      <w:r>
+        <w:t xml:space="preserve"> handles with the </w:t>
+      </w:r>
+      <w:r>
+        <w:rPr>
+          <w:rStyle w:val="BlueBoldenChar"/>
+          <w:rFonts w:eastAsiaTheme="minorHAnsi"/>
+        </w:rPr>
+        <w:t xml:space="preserve">Select </w:t>
+      </w:r>
+      <w:r>
+        <w:rPr>
+          <w:rStyle w:val="BlueBoldenChar"/>
+          <w:rFonts w:eastAsiaTheme="minorHAnsi"/>
+        </w:rPr>
+        <w:t>Tool</w:t>
+      </w:r>
+      <w:r>
+        <w:t xml:space="preserve">, we </w:t>
+      </w:r>
+      <w:r>
+        <w:t>only want to select the</w:t>
+      </w:r>
+      <w:r>
+        <w:t xml:space="preserve"> handle end</w:t>
+      </w:r>
+      <w:r>
+        <w:t>-</w:t>
+      </w:r>
+      <w:r>
+        <w:t xml:space="preserve">points, if it selects the entire control, just come in again and </w:t>
+      </w:r>
+      <w:r>
+        <w:t xml:space="preserve">once again, just try to </w:t>
+      </w:r>
+      <w:r>
+        <w:t>select the end points</w:t>
+      </w:r>
+      <w:r>
+        <w:t>.</w:t>
+      </w:r>
+    </w:p>
+    <w:p>
+      <w:r>
+        <w:rPr>
+          <w:noProof/>
+        </w:rPr>
+        <w:lastRenderedPageBreak/>
+        <w:drawing>
+          <wp:inline distT="0" distB="0" distL="0" distR="0" wp14:anchorId="45EB7BD1" wp14:editId="75F9E447">
+            <wp:extent cx="2981741" cy="2172003"/>
+            <wp:effectExtent l="0" t="0" r="9525" b="0"/>
+            <wp:docPr id="243255905" name="Picture 1"/>
+            <wp:cNvGraphicFramePr>
+              <a:graphicFrameLocks xmlns:a="http://schemas.openxmlformats.org/drawingml/2006/main" noChangeAspect="1"/>
+            </wp:cNvGraphicFramePr>
+            <a:graphic xmlns:a="http://schemas.openxmlformats.org/drawingml/2006/main">
+              <a:graphicData uri="http://schemas.openxmlformats.org/drawingml/2006/picture">
+                <pic:pic xmlns:pic="http://schemas.openxmlformats.org/drawingml/2006/picture">
+                  <pic:nvPicPr>
+                    <pic:cNvPr id="243255905" name=""/>
+                    <pic:cNvPicPr/>
+                  </pic:nvPicPr>
+                  <pic:blipFill>
+                    <a:blip r:embed="rId22"/>
+                    <a:stretch>
+                      <a:fillRect/>
+                    </a:stretch>
+                  </pic:blipFill>
+                  <pic:spPr>
+                    <a:xfrm>
+                      <a:off x="0" y="0"/>
+                      <a:ext cx="2981741" cy="2172003"/>
+                    </a:xfrm>
+                    <a:prstGeom prst="rect">
+                      <a:avLst/>
+                    </a:prstGeom>
+                  </pic:spPr>
+                </pic:pic>
+              </a:graphicData>
+            </a:graphic>
+          </wp:inline>
+        </w:drawing>
+      </w:r>
+    </w:p>
+    <w:p/>
+    <w:p>
+      <w:r>
+        <w:t xml:space="preserve">Now select the </w:t>
+      </w:r>
+      <w:r>
+        <w:rPr>
+          <w:rStyle w:val="boldBlueChar"/>
+          <w:rFonts w:eastAsiaTheme="minorHAnsi"/>
+        </w:rPr>
+        <w:t>Move Tool</w:t>
+      </w:r>
+      <w:r>
+        <w:t>, and you will find that we can move both of the handles at the same time to change that curvature.</w:t>
+      </w:r>
+      <w:r>
+        <w:t xml:space="preserve"> Pull </w:t>
+      </w:r>
+      <w:r>
+        <w:t xml:space="preserve">the </w:t>
+      </w:r>
+      <w:r>
+        <w:t xml:space="preserve">move tool </w:t>
+      </w:r>
+      <w:r>
+        <w:t xml:space="preserve">gizmo, </w:t>
+      </w:r>
+      <w:r>
+        <w:t>toward the right of the Viewport to create a nice Curve.</w:t>
+      </w:r>
+    </w:p>
+    <w:p>
+      <w:r>
+        <w:rPr>
+          <w:noProof/>
+        </w:rPr>
+        <w:drawing>
+          <wp:inline distT="0" distB="0" distL="0" distR="0" wp14:anchorId="523885E0" wp14:editId="5D74D324">
+            <wp:extent cx="5887272" cy="3534268"/>
+            <wp:effectExtent l="0" t="0" r="0" b="9525"/>
+            <wp:docPr id="346116886" name="Picture 1"/>
+            <wp:cNvGraphicFramePr>
+              <a:graphicFrameLocks xmlns:a="http://schemas.openxmlformats.org/drawingml/2006/main" noChangeAspect="1"/>
+            </wp:cNvGraphicFramePr>
+            <a:graphic xmlns:a="http://schemas.openxmlformats.org/drawingml/2006/main">
+              <a:graphicData uri="http://schemas.openxmlformats.org/drawingml/2006/picture">
+                <pic:pic xmlns:pic="http://schemas.openxmlformats.org/drawingml/2006/picture">
+                  <pic:nvPicPr>
+                    <pic:cNvPr id="346116886" name=""/>
+                    <pic:cNvPicPr/>
+                  </pic:nvPicPr>
+                  <pic:blipFill>
+                    <a:blip r:embed="rId23"/>
+                    <a:stretch>
+                      <a:fillRect/>
+                    </a:stretch>
+                  </pic:blipFill>
+                  <pic:spPr>
+                    <a:xfrm>
+                      <a:off x="0" y="0"/>
+                      <a:ext cx="5887272" cy="3534268"/>
+                    </a:xfrm>
+                    <a:prstGeom prst="rect">
+                      <a:avLst/>
+                    </a:prstGeom>
+                  </pic:spPr>
+                </pic:pic>
+              </a:graphicData>
+            </a:graphic>
+          </wp:inline>
+        </w:drawing>
+      </w:r>
+    </w:p>
+    <w:p/>
+    <w:p>
+      <w:r>
+        <w:t>Ok, that is about all for this week, next week we will begin working on the top of the Curve.</w:t>
+      </w:r>
+    </w:p>
+    <w:p/>
+    <w:p/>
+    <w:p/>
+    <w:p>
+      <w:hyperlink r:id="rId24" w:history="1">
+        <w:r>
+          <w:rPr>
+            <w:rStyle w:val="Hyperlink"/>
+          </w:rPr>
+          <w:t>https://www.youtube.com/watch?v=f53GvpTIO2w</w:t>
+        </w:r>
+      </w:hyperlink>
+    </w:p>
+    <w:p/>
+    <w:p>
+      <w:r>
+        <w:rPr>
+          <w:noProof/>
+        </w:rPr>
         <w:drawing>
           <wp:inline distT="0" distB="0" distL="0" distR="0" wp14:anchorId="39DAEAF8" wp14:editId="1E74ED22">
             <wp:extent cx="5239481" cy="1047896"/>
@@ -35,7 +1784,7 @@
                     <pic:cNvPicPr/>
                   </pic:nvPicPr>
                   <pic:blipFill>
-                    <a:blip r:embed="rId7"/>
+                    <a:blip r:embed="rId25"/>
                     <a:stretch>
                       <a:fillRect/>
                     </a:stretch>
@@ -57,7 +1806,7 @@
       </w:r>
     </w:p>
     <w:sectPr>
-      <w:headerReference w:type="default" r:id="rId8"/>
+      <w:headerReference w:type="default" r:id="rId26"/>
       <w:pgSz w:w="12240" w:h="15840"/>
       <w:pgMar w:top="1440" w:right="1440" w:bottom="1440" w:left="1440" w:header="720" w:footer="720" w:gutter="0"/>
       <w:cols w:space="720"/>
@@ -1851,7 +3600,6 @@
     <w:basedOn w:val="Heading1"/>
     <w:next w:val="Normal"/>
     <w:uiPriority w:val="39"/>
-    <w:semiHidden/>
     <w:unhideWhenUsed/>
     <w:qFormat/>
     <w:rsid w:val="00F6446E"/>
@@ -2191,6 +3939,53 @@
     <w:link w:val="Footer"/>
     <w:uiPriority w:val="99"/>
     <w:rsid w:val="00F2584A"/>
+  </w:style>
+  <w:style w:type="character" w:styleId="Hyperlink">
+    <w:name w:val="Hyperlink"/>
+    <w:basedOn w:val="DefaultParagraphFont"/>
+    <w:uiPriority w:val="99"/>
+    <w:unhideWhenUsed/>
+    <w:rsid w:val="00700C37"/>
+    <w:rPr>
+      <w:color w:val="0563C1" w:themeColor="hyperlink"/>
+      <w:u w:val="single"/>
+    </w:rPr>
+  </w:style>
+  <w:style w:type="character" w:styleId="UnresolvedMention">
+    <w:name w:val="Unresolved Mention"/>
+    <w:basedOn w:val="DefaultParagraphFont"/>
+    <w:uiPriority w:val="99"/>
+    <w:semiHidden/>
+    <w:unhideWhenUsed/>
+    <w:rsid w:val="00700C37"/>
+    <w:rPr>
+      <w:color w:val="605E5C"/>
+      <w:shd w:val="clear" w:color="auto" w:fill="E1DFDD"/>
+    </w:rPr>
+  </w:style>
+  <w:style w:type="character" w:styleId="FollowedHyperlink">
+    <w:name w:val="FollowedHyperlink"/>
+    <w:basedOn w:val="DefaultParagraphFont"/>
+    <w:uiPriority w:val="99"/>
+    <w:semiHidden/>
+    <w:unhideWhenUsed/>
+    <w:rsid w:val="00700C37"/>
+    <w:rPr>
+      <w:color w:val="954F72" w:themeColor="followedHyperlink"/>
+      <w:u w:val="single"/>
+    </w:rPr>
+  </w:style>
+  <w:style w:type="paragraph" w:styleId="TOC1">
+    <w:name w:val="toc 1"/>
+    <w:basedOn w:val="Normal"/>
+    <w:next w:val="Normal"/>
+    <w:autoRedefine/>
+    <w:uiPriority w:val="39"/>
+    <w:unhideWhenUsed/>
+    <w:rsid w:val="0074341B"/>
+    <w:pPr>
+      <w:spacing w:after="100"/>
+    </w:pPr>
   </w:style>
 </w:styles>
 </file>
@@ -2535,4 +4330,16 @@
     </a:ext>
   </a:extLst>
 </a:theme>
+</file>
+
+<file path=customXml/item1.xml><?xml version="1.0" encoding="utf-8"?>
+<b:Sources xmlns:b="http://schemas.openxmlformats.org/officeDocument/2006/bibliography" xmlns="http://schemas.openxmlformats.org/officeDocument/2006/bibliography" SelectedStyle="\APASixthEditionOfficeOnline.xsl" StyleName="APA" Version="6"/>
+</file>
+
+<file path=customXml/itemProps1.xml><?xml version="1.0" encoding="utf-8"?>
+<ds:datastoreItem xmlns:ds="http://schemas.openxmlformats.org/officeDocument/2006/customXml" ds:itemID="{787B375E-5143-4A16-B9ED-88A9A1FB82F4}">
+  <ds:schemaRefs>
+    <ds:schemaRef ds:uri="http://schemas.openxmlformats.org/officeDocument/2006/bibliography"/>
+  </ds:schemaRefs>
+</ds:datastoreItem>
 </file>
</xml_diff>